<commit_message>
maj text legaux ok
</commit_message>
<xml_diff>
--- a/admin/Examen/Oral/Blabla présentation.docx
+++ b/admin/Examen/Oral/Blabla présentation.docx
@@ -19,13 +19,39 @@
         <w:t>Pour cela, je vais vous présenter les différentes fonctionnalités et technologies</w:t>
       </w:r>
       <w:r>
-        <w:t>. Les gestion</w:t>
-      </w:r>
-      <w:r>
-        <w:t>s</w:t>
-      </w:r>
-      <w:r>
-        <w:t xml:space="preserve"> de projet mise en place la modélisation de données, la maquette et les choix effectués, l’architecture logicielle et la sécurité mise en place.</w:t>
+        <w:t>. L</w:t>
+      </w:r>
+      <w:r>
+        <w:t>a</w:t>
+      </w:r>
+      <w:r>
+        <w:t xml:space="preserve"> gestion de projet mise en place la modélisation de données, la maquette et les choix effectués, l’architecture logicielle</w:t>
+      </w:r>
+      <w:r>
+        <w:t xml:space="preserve"> via le </w:t>
+      </w:r>
+      <w:proofErr w:type="spellStart"/>
+      <w:r>
+        <w:t>mvc</w:t>
+      </w:r>
+      <w:proofErr w:type="spellEnd"/>
+      <w:r>
+        <w:t xml:space="preserve"> puis la fonctionnalité phare </w:t>
+      </w:r>
+      <w:r>
+        <w:t>et</w:t>
+      </w:r>
+      <w:r>
+        <w:t xml:space="preserve"> nous finirons sur</w:t>
+      </w:r>
+      <w:r>
+        <w:t xml:space="preserve"> la sécurité </w:t>
+      </w:r>
+      <w:r>
+        <w:t xml:space="preserve">que j’ai </w:t>
+      </w:r>
+      <w:r>
+        <w:t>mise en place.</w:t>
       </w:r>
     </w:p>
     <w:p>
@@ -251,11 +277,9 @@
       <w:r>
         <w:t xml:space="preserve">. </w:t>
       </w:r>
-      <w:proofErr w:type="spellStart"/>
-      <w:r>
-        <w:t>Accèder</w:t>
-      </w:r>
-      <w:proofErr w:type="spellEnd"/>
+      <w:r>
+        <w:t>Accéder</w:t>
+      </w:r>
       <w:r>
         <w:t xml:space="preserve"> à son historique de commande et télécharger ses factures.</w:t>
       </w:r>
@@ -431,6 +455,7 @@
         <w:rPr>
           <w:lang w:eastAsia="fr-FR"/>
         </w:rPr>
+        <w:lastRenderedPageBreak/>
         <w:t xml:space="preserve">L’utilisation de </w:t>
       </w:r>
       <w:proofErr w:type="spellStart"/>
@@ -460,18 +485,6 @@
     <w:p>
       <w:pPr>
         <w:spacing w:after="0" w:line="240" w:lineRule="auto"/>
-      </w:pPr>
-    </w:p>
-    <w:p>
-      <w:pPr>
-        <w:spacing w:after="0" w:line="240" w:lineRule="auto"/>
-        <w:jc w:val="both"/>
-        <w:rPr>
-          <w:rFonts w:eastAsia="Times New Roman" w:cs="Times New Roman"/>
-          <w:sz w:val="24"/>
-          <w:szCs w:val="24"/>
-          <w:lang w:eastAsia="fr-FR"/>
-        </w:rPr>
       </w:pPr>
     </w:p>
     <w:p>
@@ -772,54 +785,89 @@
         <w:rPr>
           <w:b/>
           <w:bCs/>
-        </w:rPr>
-      </w:pPr>
-      <w:r>
+          <w:szCs w:val="20"/>
+        </w:rPr>
+      </w:pPr>
+      <w:r>
+        <w:rPr>
+          <w:szCs w:val="20"/>
+        </w:rPr>
         <w:t>SEO</w:t>
       </w:r>
     </w:p>
     <w:p>
       <w:pPr>
         <w:spacing w:after="0" w:line="240" w:lineRule="auto"/>
-      </w:pPr>
-      <w:r>
+        <w:rPr>
+          <w:szCs w:val="20"/>
+        </w:rPr>
+      </w:pPr>
+      <w:r>
+        <w:rPr>
+          <w:szCs w:val="20"/>
+        </w:rPr>
         <w:t xml:space="preserve">J’ai respecté une </w:t>
       </w:r>
       <w:r>
+        <w:rPr>
+          <w:szCs w:val="20"/>
+        </w:rPr>
         <w:t xml:space="preserve">structure sémantique et hiérarchique optimisée </w:t>
       </w:r>
       <w:r>
+        <w:rPr>
+          <w:szCs w:val="20"/>
+        </w:rPr>
         <w:t xml:space="preserve">pour </w:t>
       </w:r>
       <w:r>
+        <w:rPr>
+          <w:szCs w:val="20"/>
+        </w:rPr>
         <w:t>améliore</w:t>
       </w:r>
       <w:r>
+        <w:rPr>
+          <w:szCs w:val="20"/>
+        </w:rPr>
         <w:t xml:space="preserve">r </w:t>
       </w:r>
       <w:r>
+        <w:rPr>
+          <w:szCs w:val="20"/>
+        </w:rPr>
         <w:t xml:space="preserve">l'indexation des pages par les moteurs de recherche. </w:t>
       </w:r>
       <w:r>
+        <w:rPr>
+          <w:szCs w:val="20"/>
+        </w:rPr>
         <w:t>Un respect de l’ordre des balises h1 h2 par exemple.</w:t>
       </w:r>
     </w:p>
     <w:p>
       <w:pPr>
         <w:spacing w:after="0" w:line="240" w:lineRule="auto"/>
-      </w:pPr>
-      <w:r>
+        <w:rPr>
+          <w:szCs w:val="20"/>
+        </w:rPr>
+      </w:pPr>
+      <w:r>
+        <w:rPr>
+          <w:szCs w:val="20"/>
+        </w:rPr>
         <w:t xml:space="preserve">J’ai utilisé les </w:t>
       </w:r>
       <w:r>
+        <w:rPr>
+          <w:szCs w:val="20"/>
+        </w:rPr>
         <w:t xml:space="preserve">attributs </w:t>
       </w:r>
       <w:r>
         <w:rPr>
           <w:rStyle w:val="CodeHTML"/>
           <w:rFonts w:ascii="Comic Sans MS" w:eastAsiaTheme="minorHAnsi" w:hAnsi="Comic Sans MS"/>
-          <w:sz w:val="24"/>
-          <w:szCs w:val="24"/>
         </w:rPr>
         <w:t>aria-labe</w:t>
       </w:r>
@@ -827,12 +875,13 @@
         <w:rPr>
           <w:rStyle w:val="CodeHTML"/>
           <w:rFonts w:ascii="Comic Sans MS" w:eastAsiaTheme="minorHAnsi" w:hAnsi="Comic Sans MS"/>
-          <w:sz w:val="24"/>
-          <w:szCs w:val="24"/>
         </w:rPr>
         <w:t>l et</w:t>
       </w:r>
       <w:r>
+        <w:rPr>
+          <w:szCs w:val="20"/>
+        </w:rPr>
         <w:t xml:space="preserve"> </w:t>
       </w:r>
       <w:proofErr w:type="spellStart"/>
@@ -840,28 +889,44 @@
         <w:rPr>
           <w:rStyle w:val="CodeHTML"/>
           <w:rFonts w:ascii="Comic Sans MS" w:eastAsiaTheme="minorHAnsi" w:hAnsi="Comic Sans MS"/>
-          <w:sz w:val="24"/>
-          <w:szCs w:val="24"/>
         </w:rPr>
         <w:t>title</w:t>
       </w:r>
       <w:proofErr w:type="spellEnd"/>
       <w:r>
+        <w:rPr>
+          <w:szCs w:val="20"/>
+        </w:rPr>
         <w:t xml:space="preserve"> pour </w:t>
       </w:r>
       <w:r>
+        <w:rPr>
+          <w:szCs w:val="20"/>
+        </w:rPr>
         <w:t>rend</w:t>
       </w:r>
       <w:r>
+        <w:rPr>
+          <w:szCs w:val="20"/>
+        </w:rPr>
         <w:t>re</w:t>
       </w:r>
       <w:r>
+        <w:rPr>
+          <w:szCs w:val="20"/>
+        </w:rPr>
         <w:t xml:space="preserve"> </w:t>
       </w:r>
       <w:r>
+        <w:rPr>
+          <w:szCs w:val="20"/>
+        </w:rPr>
         <w:t>certaines icones et boutons plus accessibles.</w:t>
       </w:r>
       <w:r>
+        <w:rPr>
+          <w:szCs w:val="20"/>
+        </w:rPr>
         <w:t xml:space="preserve"> </w:t>
       </w:r>
     </w:p>
@@ -871,43 +936,77 @@
         <w:rPr>
           <w:b/>
           <w:bCs/>
-        </w:rPr>
-      </w:pPr>
-      <w:r>
+          <w:szCs w:val="20"/>
+        </w:rPr>
+      </w:pPr>
+      <w:r>
+        <w:rPr>
+          <w:szCs w:val="20"/>
+        </w:rPr>
         <w:t xml:space="preserve"> </w:t>
       </w:r>
       <w:r>
+        <w:rPr>
+          <w:szCs w:val="20"/>
+        </w:rPr>
         <w:t xml:space="preserve">J’ai également </w:t>
       </w:r>
       <w:r>
+        <w:rPr>
+          <w:szCs w:val="20"/>
+        </w:rPr>
         <w:t>mis en place de</w:t>
       </w:r>
       <w:r>
+        <w:rPr>
+          <w:szCs w:val="20"/>
+        </w:rPr>
         <w:t>s</w:t>
       </w:r>
       <w:r>
+        <w:rPr>
+          <w:szCs w:val="20"/>
+        </w:rPr>
         <w:t xml:space="preserve"> </w:t>
       </w:r>
       <w:proofErr w:type="spellStart"/>
       <w:r>
+        <w:rPr>
+          <w:szCs w:val="20"/>
+        </w:rPr>
         <w:t>slugs</w:t>
       </w:r>
       <w:proofErr w:type="spellEnd"/>
       <w:r>
+        <w:rPr>
+          <w:szCs w:val="20"/>
+        </w:rPr>
         <w:t xml:space="preserve"> </w:t>
       </w:r>
       <w:r>
+        <w:rPr>
+          <w:szCs w:val="20"/>
+        </w:rPr>
         <w:t xml:space="preserve">pour avoir des </w:t>
       </w:r>
       <w:proofErr w:type="spellStart"/>
       <w:r>
+        <w:rPr>
+          <w:szCs w:val="20"/>
+        </w:rPr>
         <w:t>urls</w:t>
       </w:r>
       <w:proofErr w:type="spellEnd"/>
       <w:r>
+        <w:rPr>
+          <w:szCs w:val="20"/>
+        </w:rPr>
         <w:t xml:space="preserve"> plus conviviale</w:t>
       </w:r>
       <w:r>
+        <w:rPr>
+          <w:szCs w:val="20"/>
+        </w:rPr>
         <w:t>.</w:t>
       </w:r>
     </w:p>
@@ -980,11 +1079,259 @@
           <w:lang w:eastAsia="fr-FR"/>
         </w:rPr>
       </w:pPr>
-      <w:r>
-        <w:rPr>
-          <w:lang w:eastAsia="fr-FR"/>
-        </w:rPr>
-        <w:t>Diapo 1</w:t>
+    </w:p>
+    <w:p>
+      <w:pPr>
+        <w:spacing w:after="0" w:line="240" w:lineRule="auto"/>
+        <w:rPr>
+          <w:lang w:eastAsia="fr-FR"/>
+        </w:rPr>
+      </w:pPr>
+      <w:r>
+        <w:rPr>
+          <w:lang w:eastAsia="fr-FR"/>
+        </w:rPr>
+        <w:t>Pour illustrer mes propos, nous allons prendre les dernières expositions programmées sur la page home.</w:t>
+      </w:r>
+    </w:p>
+    <w:p>
+      <w:pPr>
+        <w:spacing w:after="0" w:line="240" w:lineRule="auto"/>
+        <w:rPr>
+          <w:lang w:eastAsia="fr-FR"/>
+        </w:rPr>
+      </w:pPr>
+      <w:r>
+        <w:rPr>
+          <w:lang w:eastAsia="fr-FR"/>
+        </w:rPr>
+        <w:t xml:space="preserve">Lorsque l’utilisateur </w:t>
+      </w:r>
+      <w:r>
+        <w:rPr>
+          <w:lang w:eastAsia="fr-FR"/>
+        </w:rPr>
+        <w:t>arrive sur la page home</w:t>
+      </w:r>
+      <w:r>
+        <w:rPr>
+          <w:lang w:eastAsia="fr-FR"/>
+        </w:rPr>
+        <w:t xml:space="preserve">, une requête HTTP est envoyée. Elle est réceptionnée par le </w:t>
+      </w:r>
+      <w:proofErr w:type="spellStart"/>
+      <w:r>
+        <w:rPr>
+          <w:lang w:eastAsia="fr-FR"/>
+        </w:rPr>
+        <w:t>controller</w:t>
+      </w:r>
+      <w:proofErr w:type="spellEnd"/>
+      <w:r>
+        <w:rPr>
+          <w:lang w:eastAsia="fr-FR"/>
+        </w:rPr>
+        <w:t xml:space="preserve"> frontal puis passe par le noyau de Symfony qui l’envoie dans le syst</w:t>
+      </w:r>
+      <w:r>
+        <w:rPr>
+          <w:lang w:eastAsia="fr-FR"/>
+        </w:rPr>
+        <w:t>è</w:t>
+      </w:r>
+      <w:r>
+        <w:rPr>
+          <w:lang w:eastAsia="fr-FR"/>
+        </w:rPr>
+        <w:t xml:space="preserve">me de </w:t>
+      </w:r>
+      <w:proofErr w:type="spellStart"/>
+      <w:r>
+        <w:rPr>
+          <w:lang w:eastAsia="fr-FR"/>
+        </w:rPr>
+        <w:t>routing</w:t>
+      </w:r>
+      <w:proofErr w:type="spellEnd"/>
+      <w:r>
+        <w:rPr>
+          <w:lang w:eastAsia="fr-FR"/>
+        </w:rPr>
+        <w:t xml:space="preserve"> afin </w:t>
+      </w:r>
+      <w:proofErr w:type="spellStart"/>
+      <w:r>
+        <w:rPr>
+          <w:lang w:eastAsia="fr-FR"/>
+        </w:rPr>
+        <w:t>d identifier</w:t>
+      </w:r>
+      <w:proofErr w:type="spellEnd"/>
+      <w:r>
+        <w:rPr>
+          <w:lang w:eastAsia="fr-FR"/>
+        </w:rPr>
+        <w:t xml:space="preserve"> la route et donc le bon </w:t>
+      </w:r>
+      <w:proofErr w:type="spellStart"/>
+      <w:r>
+        <w:rPr>
+          <w:lang w:eastAsia="fr-FR"/>
+        </w:rPr>
+        <w:t>controller</w:t>
+      </w:r>
+      <w:proofErr w:type="spellEnd"/>
+      <w:r>
+        <w:rPr>
+          <w:lang w:eastAsia="fr-FR"/>
+        </w:rPr>
+        <w:t xml:space="preserve">. Le </w:t>
+      </w:r>
+      <w:proofErr w:type="spellStart"/>
+      <w:r>
+        <w:rPr>
+          <w:lang w:eastAsia="fr-FR"/>
+        </w:rPr>
+        <w:t>controller</w:t>
+      </w:r>
+      <w:proofErr w:type="spellEnd"/>
+      <w:r>
+        <w:rPr>
+          <w:lang w:eastAsia="fr-FR"/>
+        </w:rPr>
+        <w:t xml:space="preserve"> exécutera la méthode </w:t>
+      </w:r>
+      <w:r>
+        <w:rPr>
+          <w:lang w:eastAsia="fr-FR"/>
+        </w:rPr>
+        <w:t>index</w:t>
+      </w:r>
+      <w:r>
+        <w:rPr>
+          <w:lang w:eastAsia="fr-FR"/>
+        </w:rPr>
+        <w:t>.</w:t>
+      </w:r>
+    </w:p>
+    <w:p>
+      <w:pPr>
+        <w:spacing w:after="0" w:line="240" w:lineRule="auto"/>
+        <w:rPr>
+          <w:lang w:eastAsia="fr-FR"/>
+        </w:rPr>
+      </w:pPr>
+      <w:r>
+        <w:rPr>
+          <w:lang w:eastAsia="fr-FR"/>
+        </w:rPr>
+        <w:t xml:space="preserve">A l’intérieur de celle-ci, il fera appel au </w:t>
+      </w:r>
+      <w:proofErr w:type="spellStart"/>
+      <w:r>
+        <w:rPr>
+          <w:lang w:eastAsia="fr-FR"/>
+        </w:rPr>
+        <w:t>model</w:t>
+      </w:r>
+      <w:proofErr w:type="spellEnd"/>
+      <w:r>
+        <w:rPr>
+          <w:lang w:eastAsia="fr-FR"/>
+        </w:rPr>
+        <w:t xml:space="preserve"> qui se charge d’appliquer la requête SQL auprès de la base de données et d’y récupérer les 4 dernières expositions.</w:t>
+      </w:r>
+    </w:p>
+    <w:p>
+      <w:pPr>
+        <w:spacing w:after="0" w:line="240" w:lineRule="auto"/>
+        <w:rPr>
+          <w:lang w:eastAsia="fr-FR"/>
+        </w:rPr>
+      </w:pPr>
+      <w:r>
+        <w:rPr>
+          <w:lang w:eastAsia="fr-FR"/>
+        </w:rPr>
+        <w:t xml:space="preserve">Le model renvoie le résultat de la requête au </w:t>
+      </w:r>
+      <w:proofErr w:type="spellStart"/>
+      <w:r>
+        <w:rPr>
+          <w:lang w:eastAsia="fr-FR"/>
+        </w:rPr>
+        <w:t>controller</w:t>
+      </w:r>
+      <w:proofErr w:type="spellEnd"/>
+      <w:r>
+        <w:rPr>
+          <w:lang w:eastAsia="fr-FR"/>
+        </w:rPr>
+        <w:t xml:space="preserve"> qui lui envoie également une </w:t>
+      </w:r>
+      <w:proofErr w:type="spellStart"/>
+      <w:r>
+        <w:rPr>
+          <w:lang w:eastAsia="fr-FR"/>
+        </w:rPr>
+        <w:t>reponse</w:t>
+      </w:r>
+      <w:proofErr w:type="spellEnd"/>
+      <w:r>
+        <w:rPr>
+          <w:lang w:eastAsia="fr-FR"/>
+        </w:rPr>
+        <w:t xml:space="preserve"> html à la vue et permet d’afficher les </w:t>
+      </w:r>
+      <w:proofErr w:type="spellStart"/>
+      <w:r>
+        <w:rPr>
+          <w:lang w:eastAsia="fr-FR"/>
+        </w:rPr>
+        <w:t>dernieres</w:t>
+      </w:r>
+      <w:proofErr w:type="spellEnd"/>
+      <w:r>
+        <w:rPr>
+          <w:lang w:eastAsia="fr-FR"/>
+        </w:rPr>
+        <w:t xml:space="preserve"> expositions programmées.</w:t>
+      </w:r>
+    </w:p>
+    <w:p>
+      <w:pPr>
+        <w:spacing w:after="0" w:line="240" w:lineRule="auto"/>
+        <w:rPr>
+          <w:lang w:eastAsia="fr-FR"/>
+        </w:rPr>
+      </w:pPr>
+    </w:p>
+    <w:p>
+      <w:pPr>
+        <w:pStyle w:val="Styletitre"/>
+      </w:pPr>
+      <w:r>
+        <w:t>7. Fonctionnalité phare</w:t>
+      </w:r>
+    </w:p>
+    <w:p>
+      <w:pPr>
+        <w:spacing w:after="0" w:line="240" w:lineRule="auto"/>
+        <w:rPr>
+          <w:lang w:eastAsia="fr-FR"/>
+        </w:rPr>
+      </w:pPr>
+      <w:r>
+        <w:rPr>
+          <w:lang w:eastAsia="fr-FR"/>
+        </w:rPr>
+        <w:t xml:space="preserve">Diapo </w:t>
+      </w:r>
+      <w:r>
+        <w:rPr>
+          <w:lang w:eastAsia="fr-FR"/>
+        </w:rPr>
+        <w:t>6a</w:t>
       </w:r>
     </w:p>
     <w:p>
@@ -1004,7 +1351,19 @@
         <w:rPr>
           <w:lang w:eastAsia="fr-FR"/>
         </w:rPr>
-        <w:t xml:space="preserve">’utilisateur souhaite ajouter un ticket, cela envoie une </w:t>
+        <w:t xml:space="preserve">’utilisateur souhaite ajouter un ticket, </w:t>
+      </w:r>
+      <w:r>
+        <w:rPr>
+          <w:lang w:eastAsia="fr-FR"/>
+        </w:rPr>
+        <w:t xml:space="preserve">il clique sur l icone du plus qui </w:t>
+      </w:r>
+      <w:r>
+        <w:rPr>
+          <w:lang w:eastAsia="fr-FR"/>
+        </w:rPr>
+        <w:t xml:space="preserve">envoie une </w:t>
       </w:r>
       <w:proofErr w:type="spellStart"/>
       <w:r>
@@ -1018,77 +1377,7 @@
         <w:rPr>
           <w:lang w:eastAsia="fr-FR"/>
         </w:rPr>
-        <w:t xml:space="preserve"> http au </w:t>
-      </w:r>
-      <w:proofErr w:type="spellStart"/>
-      <w:r>
-        <w:rPr>
-          <w:lang w:eastAsia="fr-FR"/>
-        </w:rPr>
-        <w:t>controller</w:t>
-      </w:r>
-      <w:proofErr w:type="spellEnd"/>
-      <w:r>
-        <w:rPr>
-          <w:lang w:eastAsia="fr-FR"/>
-        </w:rPr>
-        <w:t xml:space="preserve"> frontal. Il passe par le noyau de </w:t>
-      </w:r>
-      <w:proofErr w:type="spellStart"/>
-      <w:r>
-        <w:rPr>
-          <w:lang w:eastAsia="fr-FR"/>
-        </w:rPr>
-        <w:t>symfony</w:t>
-      </w:r>
-      <w:proofErr w:type="spellEnd"/>
-      <w:r>
-        <w:rPr>
-          <w:lang w:eastAsia="fr-FR"/>
-        </w:rPr>
-        <w:t xml:space="preserve">, qui rentre dans le </w:t>
-      </w:r>
-      <w:proofErr w:type="spellStart"/>
-      <w:r>
-        <w:rPr>
-          <w:lang w:eastAsia="fr-FR"/>
-        </w:rPr>
-        <w:t>syteme</w:t>
-      </w:r>
-      <w:proofErr w:type="spellEnd"/>
-      <w:r>
-        <w:rPr>
-          <w:lang w:eastAsia="fr-FR"/>
-        </w:rPr>
-        <w:t xml:space="preserve"> de </w:t>
-      </w:r>
-      <w:proofErr w:type="spellStart"/>
-      <w:r>
-        <w:rPr>
-          <w:lang w:eastAsia="fr-FR"/>
-        </w:rPr>
-        <w:t>routing</w:t>
-      </w:r>
-      <w:proofErr w:type="spellEnd"/>
-      <w:r>
-        <w:rPr>
-          <w:lang w:eastAsia="fr-FR"/>
-        </w:rPr>
-        <w:t xml:space="preserve"> et la </w:t>
-      </w:r>
-      <w:proofErr w:type="spellStart"/>
-      <w:r>
-        <w:rPr>
-          <w:lang w:eastAsia="fr-FR"/>
-        </w:rPr>
-        <w:t>requete</w:t>
-      </w:r>
-      <w:proofErr w:type="spellEnd"/>
-      <w:r>
-        <w:rPr>
-          <w:lang w:eastAsia="fr-FR"/>
-        </w:rPr>
-        <w:t xml:space="preserve"> est reçu par le </w:t>
+        <w:t xml:space="preserve"> http </w:t>
       </w:r>
       <w:proofErr w:type="spellStart"/>
       <w:r>
@@ -1102,7 +1391,101 @@
         <w:rPr>
           <w:lang w:eastAsia="fr-FR"/>
         </w:rPr>
-        <w:t xml:space="preserve"> frontal qui se décharge de lire la route et de l’orienter vers le bon </w:t>
+        <w:t xml:space="preserve"> </w:t>
+      </w:r>
+      <w:r>
+        <w:rPr>
+          <w:lang w:eastAsia="fr-FR"/>
+        </w:rPr>
+        <w:t xml:space="preserve">qui va grâce </w:t>
+      </w:r>
+      <w:proofErr w:type="spellStart"/>
+      <w:r>
+        <w:rPr>
+          <w:lang w:eastAsia="fr-FR"/>
+        </w:rPr>
+        <w:t>a</w:t>
+      </w:r>
+      <w:proofErr w:type="spellEnd"/>
+      <w:r>
+        <w:rPr>
+          <w:lang w:eastAsia="fr-FR"/>
+        </w:rPr>
+        <w:t xml:space="preserve"> la route </w:t>
+      </w:r>
+      <w:r>
+        <w:rPr>
+          <w:lang w:eastAsia="fr-FR"/>
+        </w:rPr>
+        <w:t>active</w:t>
+      </w:r>
+      <w:r>
+        <w:rPr>
+          <w:lang w:eastAsia="fr-FR"/>
+        </w:rPr>
+        <w:t>r</w:t>
+      </w:r>
+      <w:r>
+        <w:rPr>
+          <w:lang w:eastAsia="fr-FR"/>
+        </w:rPr>
+        <w:t xml:space="preserve"> la méthode </w:t>
+      </w:r>
+      <w:proofErr w:type="spellStart"/>
+      <w:r>
+        <w:rPr>
+          <w:lang w:eastAsia="fr-FR"/>
+        </w:rPr>
+        <w:t>addTicketToCart</w:t>
+      </w:r>
+      <w:proofErr w:type="spellEnd"/>
+      <w:r>
+        <w:rPr>
+          <w:lang w:eastAsia="fr-FR"/>
+        </w:rPr>
+        <w:t xml:space="preserve">. </w:t>
+      </w:r>
+    </w:p>
+    <w:p>
+      <w:pPr>
+        <w:spacing w:after="0" w:line="240" w:lineRule="auto"/>
+        <w:rPr>
+          <w:lang w:eastAsia="fr-FR"/>
+        </w:rPr>
+      </w:pPr>
+    </w:p>
+    <w:p>
+      <w:pPr>
+        <w:spacing w:after="0" w:line="240" w:lineRule="auto"/>
+        <w:rPr>
+          <w:lang w:eastAsia="fr-FR"/>
+        </w:rPr>
+      </w:pPr>
+      <w:r>
+        <w:rPr>
+          <w:lang w:eastAsia="fr-FR"/>
+        </w:rPr>
+        <w:t xml:space="preserve">-diapo </w:t>
+      </w:r>
+      <w:r>
+        <w:rPr>
+          <w:lang w:eastAsia="fr-FR"/>
+        </w:rPr>
+        <w:t>6b</w:t>
+      </w:r>
+    </w:p>
+    <w:p>
+      <w:pPr>
+        <w:spacing w:after="0" w:line="240" w:lineRule="auto"/>
+        <w:rPr>
+          <w:lang w:eastAsia="fr-FR"/>
+        </w:rPr>
+      </w:pPr>
+      <w:r>
+        <w:rPr>
+          <w:lang w:eastAsia="fr-FR"/>
+        </w:rPr>
+        <w:t xml:space="preserve">Le </w:t>
       </w:r>
       <w:proofErr w:type="spellStart"/>
       <w:r>
@@ -1118,66 +1501,193 @@
         <w:rPr>
           <w:lang w:eastAsia="fr-FR"/>
         </w:rPr>
-        <w:t xml:space="preserve"> qui active la méthode </w:t>
-      </w:r>
-      <w:proofErr w:type="spellStart"/>
-      <w:r>
-        <w:rPr>
-          <w:lang w:eastAsia="fr-FR"/>
-        </w:rPr>
-        <w:t>addTicketToCart</w:t>
-      </w:r>
-      <w:proofErr w:type="spellEnd"/>
-      <w:r>
-        <w:rPr>
-          <w:lang w:eastAsia="fr-FR"/>
-        </w:rPr>
-        <w:t xml:space="preserve">. </w:t>
-      </w:r>
-    </w:p>
-    <w:p>
-      <w:pPr>
-        <w:spacing w:after="0" w:line="240" w:lineRule="auto"/>
-        <w:rPr>
-          <w:lang w:eastAsia="fr-FR"/>
-        </w:rPr>
-      </w:pPr>
-      <w:r>
-        <w:rPr>
-          <w:lang w:eastAsia="fr-FR"/>
-        </w:rPr>
-        <w:t xml:space="preserve">-diapo 2 : </w:t>
-      </w:r>
-    </w:p>
-    <w:p>
-      <w:pPr>
-        <w:spacing w:after="0" w:line="240" w:lineRule="auto"/>
-        <w:rPr>
-          <w:lang w:eastAsia="fr-FR"/>
-        </w:rPr>
-      </w:pPr>
-      <w:r>
-        <w:rPr>
-          <w:lang w:eastAsia="fr-FR"/>
-        </w:rPr>
-        <w:t xml:space="preserve">Le </w:t>
-      </w:r>
-      <w:proofErr w:type="spellStart"/>
+        <w:t xml:space="preserve"> interroge le </w:t>
+      </w:r>
       <w:r>
         <w:rPr>
           <w:b/>
           <w:bCs/>
           <w:lang w:eastAsia="fr-FR"/>
         </w:rPr>
-        <w:t>controller</w:t>
-      </w:r>
-      <w:proofErr w:type="spellEnd"/>
-      <w:r>
-        <w:rPr>
-          <w:lang w:eastAsia="fr-FR"/>
-        </w:rPr>
-        <w:t xml:space="preserve"> interroge le </w:t>
-      </w:r>
+        <w:t>model</w:t>
+      </w:r>
+      <w:r>
+        <w:rPr>
+          <w:lang w:eastAsia="fr-FR"/>
+        </w:rPr>
+        <w:t xml:space="preserve"> pour</w:t>
+      </w:r>
+      <w:r>
+        <w:rPr>
+          <w:lang w:eastAsia="fr-FR"/>
+        </w:rPr>
+        <w:t xml:space="preserve"> </w:t>
+      </w:r>
+      <w:proofErr w:type="spellStart"/>
+      <w:r>
+        <w:rPr>
+          <w:lang w:eastAsia="fr-FR"/>
+        </w:rPr>
+        <w:t>recupère</w:t>
+      </w:r>
+      <w:r>
+        <w:rPr>
+          <w:lang w:eastAsia="fr-FR"/>
+        </w:rPr>
+        <w:t>r</w:t>
+      </w:r>
+      <w:proofErr w:type="spellEnd"/>
+      <w:r>
+        <w:rPr>
+          <w:lang w:eastAsia="fr-FR"/>
+        </w:rPr>
+        <w:t xml:space="preserve"> le ticket souhaité via le repository. </w:t>
+      </w:r>
+      <w:r>
+        <w:rPr>
+          <w:lang w:eastAsia="fr-FR"/>
+        </w:rPr>
+        <w:t>Une fois ces informations récupérées il</w:t>
+      </w:r>
+      <w:r>
+        <w:rPr>
+          <w:lang w:eastAsia="fr-FR"/>
+        </w:rPr>
+        <w:t xml:space="preserve"> appelle la méthode </w:t>
+      </w:r>
+      <w:proofErr w:type="spellStart"/>
+      <w:r>
+        <w:rPr>
+          <w:lang w:eastAsia="fr-FR"/>
+        </w:rPr>
+        <w:t>addCart</w:t>
+      </w:r>
+      <w:proofErr w:type="spellEnd"/>
+      <w:r>
+        <w:rPr>
+          <w:lang w:eastAsia="fr-FR"/>
+        </w:rPr>
+        <w:t xml:space="preserve"> du </w:t>
+      </w:r>
+      <w:proofErr w:type="spellStart"/>
+      <w:r>
+        <w:rPr>
+          <w:lang w:eastAsia="fr-FR"/>
+        </w:rPr>
+        <w:t>CartService</w:t>
+      </w:r>
+      <w:proofErr w:type="spellEnd"/>
+      <w:r>
+        <w:rPr>
+          <w:lang w:eastAsia="fr-FR"/>
+        </w:rPr>
+        <w:t xml:space="preserve"> qui permet d’ajouter le ticket à la session du panier</w:t>
+      </w:r>
+      <w:r>
+        <w:rPr>
+          <w:lang w:eastAsia="fr-FR"/>
+        </w:rPr>
+        <w:t xml:space="preserve"> avec toutes les informations nécessaires</w:t>
+      </w:r>
+      <w:r>
+        <w:rPr>
+          <w:lang w:eastAsia="fr-FR"/>
+        </w:rPr>
+        <w:t xml:space="preserve"> via un tableau multi dimensionnel.</w:t>
+      </w:r>
+    </w:p>
+    <w:p>
+      <w:pPr>
+        <w:spacing w:after="0" w:line="240" w:lineRule="auto"/>
+        <w:rPr>
+          <w:lang w:eastAsia="fr-FR"/>
+        </w:rPr>
+      </w:pPr>
+      <w:r>
+        <w:rPr>
+          <w:lang w:eastAsia="fr-FR"/>
+        </w:rPr>
+        <w:t xml:space="preserve">Une fois que l’utilisateur a ajouté tous les tickets souhaités au panier il peut alors </w:t>
+      </w:r>
+      <w:proofErr w:type="spellStart"/>
+      <w:r>
+        <w:rPr>
+          <w:lang w:eastAsia="fr-FR"/>
+        </w:rPr>
+        <w:t>accèder</w:t>
+      </w:r>
+      <w:proofErr w:type="spellEnd"/>
+      <w:r>
+        <w:rPr>
+          <w:lang w:eastAsia="fr-FR"/>
+        </w:rPr>
+        <w:t xml:space="preserve"> à son panier </w:t>
+      </w:r>
+      <w:r>
+        <w:rPr>
+          <w:lang w:eastAsia="fr-FR"/>
+        </w:rPr>
+        <w:t>et effectuer le paiement.</w:t>
+      </w:r>
+    </w:p>
+    <w:p>
+      <w:pPr>
+        <w:spacing w:after="0" w:line="240" w:lineRule="auto"/>
+        <w:rPr>
+          <w:lang w:eastAsia="fr-FR"/>
+        </w:rPr>
+      </w:pPr>
+    </w:p>
+    <w:p>
+      <w:pPr>
+        <w:spacing w:after="0" w:line="240" w:lineRule="auto"/>
+        <w:rPr>
+          <w:lang w:eastAsia="fr-FR"/>
+        </w:rPr>
+      </w:pPr>
+      <w:r>
+        <w:rPr>
+          <w:lang w:eastAsia="fr-FR"/>
+        </w:rPr>
+        <w:t xml:space="preserve">Diapo </w:t>
+      </w:r>
+      <w:r>
+        <w:rPr>
+          <w:lang w:eastAsia="fr-FR"/>
+        </w:rPr>
+        <w:t>6c</w:t>
+      </w:r>
+    </w:p>
+    <w:p>
+      <w:pPr>
+        <w:spacing w:after="0" w:line="240" w:lineRule="auto"/>
+        <w:rPr>
+          <w:lang w:eastAsia="fr-FR"/>
+        </w:rPr>
+      </w:pPr>
+      <w:proofErr w:type="spellStart"/>
+      <w:proofErr w:type="gramStart"/>
+      <w:r>
+        <w:rPr>
+          <w:lang w:eastAsia="fr-FR"/>
+        </w:rPr>
+        <w:t>stripeCheckout</w:t>
+      </w:r>
+      <w:proofErr w:type="spellEnd"/>
+      <w:proofErr w:type="gramEnd"/>
+      <w:r>
+        <w:rPr>
+          <w:lang w:eastAsia="fr-FR"/>
+        </w:rPr>
+        <w:t xml:space="preserve"> </w:t>
+      </w:r>
+      <w:r>
+        <w:rPr>
+          <w:lang w:eastAsia="fr-FR"/>
+        </w:rPr>
+        <w:t xml:space="preserve">fait appel au </w:t>
+      </w:r>
+      <w:proofErr w:type="spellStart"/>
       <w:r>
         <w:rPr>
           <w:b/>
@@ -1186,11 +1696,226 @@
         </w:rPr>
         <w:t>model</w:t>
       </w:r>
-      <w:r>
-        <w:rPr>
-          <w:lang w:eastAsia="fr-FR"/>
-        </w:rPr>
-        <w:t xml:space="preserve"> pour</w:t>
+      <w:proofErr w:type="spellEnd"/>
+      <w:r>
+        <w:rPr>
+          <w:lang w:eastAsia="fr-FR"/>
+        </w:rPr>
+        <w:t xml:space="preserve"> pour </w:t>
+      </w:r>
+      <w:r>
+        <w:rPr>
+          <w:lang w:eastAsia="fr-FR"/>
+        </w:rPr>
+        <w:t>vérifie</w:t>
+      </w:r>
+      <w:r>
+        <w:rPr>
+          <w:lang w:eastAsia="fr-FR"/>
+        </w:rPr>
+        <w:t>r</w:t>
+      </w:r>
+      <w:r>
+        <w:rPr>
+          <w:lang w:eastAsia="fr-FR"/>
+        </w:rPr>
+        <w:t xml:space="preserve"> le stock des tickets. Pour cela, </w:t>
+      </w:r>
+      <w:proofErr w:type="spellStart"/>
+      <w:r>
+        <w:rPr>
+          <w:lang w:eastAsia="fr-FR"/>
+        </w:rPr>
+        <w:t>foreach</w:t>
+      </w:r>
+      <w:proofErr w:type="spellEnd"/>
+      <w:r>
+        <w:rPr>
+          <w:lang w:eastAsia="fr-FR"/>
+        </w:rPr>
+        <w:t xml:space="preserve"> boucle sur les quantités du panie</w:t>
+      </w:r>
+      <w:r>
+        <w:rPr>
+          <w:lang w:eastAsia="fr-FR"/>
+        </w:rPr>
+        <w:t>r</w:t>
+      </w:r>
+      <w:r>
+        <w:rPr>
+          <w:lang w:eastAsia="fr-FR"/>
+        </w:rPr>
+        <w:t xml:space="preserve">. Si la quantité demandée est négative par rapport au stock maximal alors l’information est stockée dans un tableau </w:t>
+      </w:r>
+      <w:r>
+        <w:rPr>
+          <w:lang w:eastAsia="fr-FR"/>
+        </w:rPr>
+        <w:t xml:space="preserve">associatif </w:t>
+      </w:r>
+      <w:r>
+        <w:rPr>
+          <w:lang w:eastAsia="fr-FR"/>
+        </w:rPr>
+        <w:t>d’erreurs. A l’issue, une notification est affichée à l’utilisateur avec le nom de l’exposition et le nombre de tickets restants.</w:t>
+      </w:r>
+    </w:p>
+    <w:p>
+      <w:pPr>
+        <w:spacing w:after="0" w:line="240" w:lineRule="auto"/>
+        <w:rPr>
+          <w:lang w:eastAsia="fr-FR"/>
+        </w:rPr>
+      </w:pPr>
+      <w:r>
+        <w:rPr>
+          <w:lang w:eastAsia="fr-FR"/>
+        </w:rPr>
+        <w:t xml:space="preserve">Si la boucle </w:t>
+      </w:r>
+      <w:proofErr w:type="spellStart"/>
+      <w:r>
+        <w:rPr>
+          <w:lang w:eastAsia="fr-FR"/>
+        </w:rPr>
+        <w:t>foreach</w:t>
+      </w:r>
+      <w:proofErr w:type="spellEnd"/>
+      <w:r>
+        <w:rPr>
+          <w:lang w:eastAsia="fr-FR"/>
+        </w:rPr>
+        <w:t xml:space="preserve"> n’enregistre aucune erreur alors </w:t>
+      </w:r>
+      <w:r>
+        <w:rPr>
+          <w:lang w:eastAsia="fr-FR"/>
+        </w:rPr>
+        <w:t xml:space="preserve">les informations de la commande sont préparées pour envoi à </w:t>
+      </w:r>
+      <w:proofErr w:type="spellStart"/>
+      <w:r>
+        <w:rPr>
+          <w:lang w:eastAsia="fr-FR"/>
+        </w:rPr>
+        <w:t>Stripe</w:t>
+      </w:r>
+      <w:proofErr w:type="spellEnd"/>
+      <w:r>
+        <w:rPr>
+          <w:lang w:eastAsia="fr-FR"/>
+        </w:rPr>
+        <w:t xml:space="preserve">. Pour ce faire, une boucle </w:t>
+      </w:r>
+      <w:proofErr w:type="spellStart"/>
+      <w:r>
+        <w:rPr>
+          <w:lang w:eastAsia="fr-FR"/>
+        </w:rPr>
+        <w:t>foreach</w:t>
+      </w:r>
+      <w:proofErr w:type="spellEnd"/>
+      <w:r>
+        <w:rPr>
+          <w:lang w:eastAsia="fr-FR"/>
+        </w:rPr>
+        <w:t xml:space="preserve"> parcourt le panier </w:t>
+      </w:r>
+      <w:r>
+        <w:rPr>
+          <w:lang w:eastAsia="fr-FR"/>
+        </w:rPr>
+        <w:t xml:space="preserve">à l’aide du repository </w:t>
+      </w:r>
+      <w:r>
+        <w:rPr>
+          <w:lang w:eastAsia="fr-FR"/>
+        </w:rPr>
+        <w:t>et rempli le tableau de données (exposition, ticket, prix</w:t>
+      </w:r>
+      <w:r>
+        <w:rPr>
+          <w:lang w:eastAsia="fr-FR"/>
+        </w:rPr>
+        <w:t xml:space="preserve"> en centimes,</w:t>
+      </w:r>
+      <w:r>
+        <w:rPr>
+          <w:lang w:eastAsia="fr-FR"/>
+        </w:rPr>
+        <w:t xml:space="preserve"> quantité, devise</w:t>
+      </w:r>
+      <w:r>
+        <w:rPr>
+          <w:lang w:eastAsia="fr-FR"/>
+        </w:rPr>
+        <w:t>)</w:t>
+      </w:r>
+      <w:r>
+        <w:rPr>
+          <w:lang w:eastAsia="fr-FR"/>
+        </w:rPr>
+        <w:t>.</w:t>
+      </w:r>
+    </w:p>
+    <w:p>
+      <w:pPr>
+        <w:spacing w:after="0" w:line="240" w:lineRule="auto"/>
+        <w:rPr>
+          <w:lang w:eastAsia="fr-FR"/>
+        </w:rPr>
+      </w:pPr>
+    </w:p>
+    <w:p>
+      <w:pPr>
+        <w:spacing w:after="0" w:line="240" w:lineRule="auto"/>
+        <w:rPr>
+          <w:lang w:eastAsia="fr-FR"/>
+        </w:rPr>
+      </w:pPr>
+      <w:r>
+        <w:rPr>
+          <w:lang w:eastAsia="fr-FR"/>
+        </w:rPr>
+        <w:t>Ensuite je c</w:t>
+      </w:r>
+      <w:r>
+        <w:rPr>
+          <w:lang w:eastAsia="fr-FR"/>
+        </w:rPr>
+        <w:t>onfigur</w:t>
+      </w:r>
+      <w:r>
+        <w:rPr>
+          <w:lang w:eastAsia="fr-FR"/>
+        </w:rPr>
+        <w:t>e</w:t>
+      </w:r>
+      <w:r>
+        <w:rPr>
+          <w:lang w:eastAsia="fr-FR"/>
+        </w:rPr>
+        <w:t xml:space="preserve"> de la clé API de </w:t>
+      </w:r>
+      <w:proofErr w:type="spellStart"/>
+      <w:r>
+        <w:rPr>
+          <w:lang w:eastAsia="fr-FR"/>
+        </w:rPr>
+        <w:t>Stripe</w:t>
+      </w:r>
+      <w:proofErr w:type="spellEnd"/>
+      <w:r>
+        <w:rPr>
+          <w:lang w:eastAsia="fr-FR"/>
+        </w:rPr>
+        <w:t xml:space="preserve"> pour l’authentification </w:t>
+      </w:r>
+      <w:r>
+        <w:rPr>
+          <w:lang w:eastAsia="fr-FR"/>
+        </w:rPr>
+        <w:t>ainsi que les</w:t>
       </w:r>
       <w:r>
         <w:rPr>
@@ -1203,160 +1928,69 @@
         <w:rPr>
           <w:lang w:eastAsia="fr-FR"/>
         </w:rPr>
-        <w:t>recupère</w:t>
-      </w:r>
-      <w:r>
-        <w:rPr>
-          <w:lang w:eastAsia="fr-FR"/>
-        </w:rPr>
-        <w:t>r</w:t>
-      </w:r>
-      <w:proofErr w:type="spellEnd"/>
-      <w:r>
-        <w:rPr>
-          <w:lang w:eastAsia="fr-FR"/>
-        </w:rPr>
-        <w:t xml:space="preserve"> le ticket souhaité via le repository. </w:t>
-      </w:r>
-      <w:r>
-        <w:rPr>
-          <w:lang w:eastAsia="fr-FR"/>
-        </w:rPr>
-        <w:t>Une fois ces informations récupérées il</w:t>
-      </w:r>
-      <w:r>
-        <w:rPr>
-          <w:lang w:eastAsia="fr-FR"/>
-        </w:rPr>
-        <w:t xml:space="preserve"> appelle la méthode </w:t>
-      </w:r>
-      <w:proofErr w:type="spellStart"/>
-      <w:r>
-        <w:rPr>
-          <w:lang w:eastAsia="fr-FR"/>
-        </w:rPr>
-        <w:t>addCart</w:t>
-      </w:r>
-      <w:proofErr w:type="spellEnd"/>
-      <w:r>
-        <w:rPr>
-          <w:lang w:eastAsia="fr-FR"/>
-        </w:rPr>
-        <w:t xml:space="preserve"> du </w:t>
-      </w:r>
-      <w:proofErr w:type="spellStart"/>
-      <w:r>
-        <w:rPr>
-          <w:lang w:eastAsia="fr-FR"/>
-        </w:rPr>
-        <w:t>CartService</w:t>
-      </w:r>
-      <w:proofErr w:type="spellEnd"/>
-      <w:r>
-        <w:rPr>
-          <w:lang w:eastAsia="fr-FR"/>
-        </w:rPr>
-        <w:t xml:space="preserve"> qui permet d’ajouter le ticket à la session du panier</w:t>
-      </w:r>
-      <w:r>
-        <w:rPr>
-          <w:lang w:eastAsia="fr-FR"/>
-        </w:rPr>
-        <w:t xml:space="preserve"> avec toutes les informations nécessaires</w:t>
-      </w:r>
-      <w:r>
-        <w:rPr>
-          <w:lang w:eastAsia="fr-FR"/>
-        </w:rPr>
-        <w:t xml:space="preserve"> via un tableau multi dimensionnel.</w:t>
-      </w:r>
-    </w:p>
-    <w:p>
-      <w:pPr>
-        <w:spacing w:after="0" w:line="240" w:lineRule="auto"/>
-        <w:rPr>
-          <w:lang w:eastAsia="fr-FR"/>
-        </w:rPr>
-      </w:pPr>
-      <w:r>
-        <w:rPr>
-          <w:lang w:eastAsia="fr-FR"/>
-        </w:rPr>
-        <w:t xml:space="preserve">Une fois que l’utilisateur a ajouté tous les tickets souhaités au panier il peut alors </w:t>
-      </w:r>
-      <w:proofErr w:type="spellStart"/>
-      <w:r>
-        <w:rPr>
-          <w:lang w:eastAsia="fr-FR"/>
-        </w:rPr>
-        <w:t>accèder</w:t>
-      </w:r>
-      <w:proofErr w:type="spellEnd"/>
-      <w:r>
-        <w:rPr>
-          <w:lang w:eastAsia="fr-FR"/>
-        </w:rPr>
-        <w:t xml:space="preserve"> à son panier </w:t>
-      </w:r>
-      <w:r>
-        <w:rPr>
-          <w:lang w:eastAsia="fr-FR"/>
-        </w:rPr>
-        <w:t>et effectuer le paiement.</w:t>
-      </w:r>
-    </w:p>
-    <w:p>
-      <w:pPr>
-        <w:spacing w:after="0" w:line="240" w:lineRule="auto"/>
-        <w:rPr>
-          <w:lang w:eastAsia="fr-FR"/>
-        </w:rPr>
-      </w:pPr>
-    </w:p>
-    <w:p>
-      <w:pPr>
-        <w:spacing w:after="0" w:line="240" w:lineRule="auto"/>
-        <w:rPr>
-          <w:lang w:eastAsia="fr-FR"/>
-        </w:rPr>
-      </w:pPr>
-      <w:r>
-        <w:rPr>
-          <w:lang w:eastAsia="fr-FR"/>
-        </w:rPr>
-        <w:t>Diapo 3</w:t>
-      </w:r>
-    </w:p>
-    <w:p>
-      <w:pPr>
-        <w:spacing w:after="0" w:line="240" w:lineRule="auto"/>
-        <w:rPr>
-          <w:lang w:eastAsia="fr-FR"/>
-        </w:rPr>
-      </w:pPr>
-      <w:proofErr w:type="spellStart"/>
-      <w:proofErr w:type="gramStart"/>
-      <w:r>
-        <w:rPr>
-          <w:lang w:eastAsia="fr-FR"/>
-        </w:rPr>
-        <w:t>stripeCheckout</w:t>
-      </w:r>
-      <w:proofErr w:type="spellEnd"/>
-      <w:proofErr w:type="gramEnd"/>
-      <w:r>
-        <w:rPr>
-          <w:lang w:eastAsia="fr-FR"/>
-        </w:rPr>
-        <w:t xml:space="preserve"> </w:t>
-      </w:r>
-      <w:r>
-        <w:rPr>
-          <w:lang w:eastAsia="fr-FR"/>
-        </w:rPr>
-        <w:t xml:space="preserve">fait appel au </w:t>
-      </w:r>
-      <w:proofErr w:type="spellStart"/>
+        <w:t>urls</w:t>
+      </w:r>
+      <w:proofErr w:type="spellEnd"/>
+      <w:r>
+        <w:rPr>
+          <w:lang w:eastAsia="fr-FR"/>
+        </w:rPr>
+        <w:t xml:space="preserve"> de sorties.</w:t>
+      </w:r>
+    </w:p>
+    <w:p>
+      <w:pPr>
+        <w:spacing w:after="0" w:line="240" w:lineRule="auto"/>
+        <w:rPr>
+          <w:lang w:eastAsia="fr-FR"/>
+        </w:rPr>
+      </w:pPr>
+      <w:r>
+        <w:rPr>
+          <w:lang w:eastAsia="fr-FR"/>
+        </w:rPr>
+        <w:t>La c</w:t>
+      </w:r>
+      <w:r>
+        <w:rPr>
+          <w:lang w:eastAsia="fr-FR"/>
+        </w:rPr>
+        <w:t xml:space="preserve">réation d’une session de paiement avec les informations relatives à la transaction (email, type de paiement, le tableau du panier, les </w:t>
+      </w:r>
+      <w:proofErr w:type="spellStart"/>
+      <w:r>
+        <w:rPr>
+          <w:lang w:eastAsia="fr-FR"/>
+        </w:rPr>
+        <w:t>urls</w:t>
+      </w:r>
+      <w:proofErr w:type="spellEnd"/>
+      <w:r>
+        <w:rPr>
+          <w:lang w:eastAsia="fr-FR"/>
+        </w:rPr>
+        <w:t xml:space="preserve"> de sorties.</w:t>
+      </w:r>
+    </w:p>
+    <w:p>
+      <w:pPr>
+        <w:spacing w:after="0" w:line="240" w:lineRule="auto"/>
+        <w:rPr>
+          <w:lang w:eastAsia="fr-FR"/>
+        </w:rPr>
+      </w:pPr>
+      <w:r>
+        <w:rPr>
+          <w:lang w:eastAsia="fr-FR"/>
+        </w:rPr>
+        <w:t xml:space="preserve">Puis on </w:t>
+      </w:r>
+      <w:r>
+        <w:rPr>
+          <w:lang w:eastAsia="fr-FR"/>
+        </w:rPr>
+        <w:t xml:space="preserve">sort du </w:t>
+      </w:r>
       <w:r>
         <w:rPr>
           <w:b/>
@@ -1365,102 +1999,17 @@
         </w:rPr>
         <w:t>model</w:t>
       </w:r>
-      <w:proofErr w:type="spellEnd"/>
-      <w:r>
-        <w:rPr>
-          <w:lang w:eastAsia="fr-FR"/>
-        </w:rPr>
-        <w:t xml:space="preserve"> pour </w:t>
-      </w:r>
-      <w:r>
-        <w:rPr>
-          <w:lang w:eastAsia="fr-FR"/>
-        </w:rPr>
-        <w:t>vérifie</w:t>
-      </w:r>
-      <w:r>
-        <w:rPr>
-          <w:lang w:eastAsia="fr-FR"/>
-        </w:rPr>
-        <w:t>r</w:t>
-      </w:r>
-      <w:r>
-        <w:rPr>
-          <w:lang w:eastAsia="fr-FR"/>
-        </w:rPr>
-        <w:t xml:space="preserve"> le stock des tickets. Pour cela, </w:t>
-      </w:r>
-      <w:proofErr w:type="spellStart"/>
-      <w:r>
-        <w:rPr>
-          <w:lang w:eastAsia="fr-FR"/>
-        </w:rPr>
-        <w:t>foreach</w:t>
-      </w:r>
-      <w:proofErr w:type="spellEnd"/>
-      <w:r>
-        <w:rPr>
-          <w:lang w:eastAsia="fr-FR"/>
-        </w:rPr>
-        <w:t xml:space="preserve"> boucle sur les quantités du panie</w:t>
-      </w:r>
-      <w:r>
-        <w:rPr>
-          <w:lang w:eastAsia="fr-FR"/>
-        </w:rPr>
-        <w:t>r</w:t>
-      </w:r>
-      <w:r>
-        <w:rPr>
-          <w:lang w:eastAsia="fr-FR"/>
-        </w:rPr>
-        <w:t xml:space="preserve">. Si la quantité demandée est négative par rapport au stock maximal alors l’information est stockée dans un tableau </w:t>
-      </w:r>
-      <w:r>
-        <w:rPr>
-          <w:lang w:eastAsia="fr-FR"/>
-        </w:rPr>
-        <w:t xml:space="preserve">associatif </w:t>
-      </w:r>
-      <w:r>
-        <w:rPr>
-          <w:lang w:eastAsia="fr-FR"/>
-        </w:rPr>
-        <w:t>d’erreurs. A l’issue, une notification est affichée à l’utilisateur avec le nom de l’exposition et le nombre de tickets restants.</w:t>
-      </w:r>
-    </w:p>
-    <w:p>
-      <w:pPr>
-        <w:spacing w:after="0" w:line="240" w:lineRule="auto"/>
-        <w:rPr>
-          <w:lang w:eastAsia="fr-FR"/>
-        </w:rPr>
-      </w:pPr>
-      <w:r>
-        <w:rPr>
-          <w:lang w:eastAsia="fr-FR"/>
-        </w:rPr>
-        <w:t xml:space="preserve">Si la boucle </w:t>
-      </w:r>
-      <w:proofErr w:type="spellStart"/>
-      <w:r>
-        <w:rPr>
-          <w:lang w:eastAsia="fr-FR"/>
-        </w:rPr>
-        <w:t>foreach</w:t>
-      </w:r>
-      <w:proofErr w:type="spellEnd"/>
-      <w:r>
-        <w:rPr>
-          <w:lang w:eastAsia="fr-FR"/>
-        </w:rPr>
-        <w:t xml:space="preserve"> n’enregistre aucune erreur alors </w:t>
-      </w:r>
-      <w:r>
-        <w:rPr>
-          <w:lang w:eastAsia="fr-FR"/>
-        </w:rPr>
-        <w:t xml:space="preserve">les informations de la commande sont préparées pour envoi à </w:t>
+      <w:r>
+        <w:rPr>
+          <w:lang w:eastAsia="fr-FR"/>
+        </w:rPr>
+        <w:t xml:space="preserve"> MVC pour aller </w:t>
+      </w:r>
+      <w:r>
+        <w:rPr>
+          <w:lang w:eastAsia="fr-FR"/>
+        </w:rPr>
+        <w:t xml:space="preserve">sur </w:t>
       </w:r>
       <w:proofErr w:type="spellStart"/>
       <w:r>
@@ -1470,237 +2019,33 @@
         <w:t>Stripe</w:t>
       </w:r>
       <w:proofErr w:type="spellEnd"/>
-      <w:r>
-        <w:rPr>
-          <w:lang w:eastAsia="fr-FR"/>
-        </w:rPr>
-        <w:t xml:space="preserve">. Pour ce faire, une boucle </w:t>
-      </w:r>
-      <w:proofErr w:type="spellStart"/>
-      <w:r>
-        <w:rPr>
-          <w:lang w:eastAsia="fr-FR"/>
-        </w:rPr>
-        <w:t>foreach</w:t>
-      </w:r>
-      <w:proofErr w:type="spellEnd"/>
-      <w:r>
-        <w:rPr>
-          <w:lang w:eastAsia="fr-FR"/>
-        </w:rPr>
-        <w:t xml:space="preserve"> parcourt le panier </w:t>
-      </w:r>
-      <w:r>
-        <w:rPr>
-          <w:lang w:eastAsia="fr-FR"/>
-        </w:rPr>
-        <w:t xml:space="preserve">à l’aide du repository </w:t>
-      </w:r>
-      <w:r>
-        <w:rPr>
-          <w:lang w:eastAsia="fr-FR"/>
-        </w:rPr>
-        <w:t>et rempli le tableau de données (exposition, ticket, prix</w:t>
-      </w:r>
-      <w:r>
-        <w:rPr>
-          <w:lang w:eastAsia="fr-FR"/>
-        </w:rPr>
-        <w:t xml:space="preserve"> en centimes,</w:t>
-      </w:r>
-      <w:r>
-        <w:rPr>
-          <w:lang w:eastAsia="fr-FR"/>
-        </w:rPr>
-        <w:t xml:space="preserve"> quantité, devise</w:t>
-      </w:r>
-      <w:r>
-        <w:rPr>
-          <w:lang w:eastAsia="fr-FR"/>
-        </w:rPr>
-        <w:t>)</w:t>
-      </w:r>
-      <w:r>
-        <w:rPr>
-          <w:lang w:eastAsia="fr-FR"/>
-        </w:rPr>
-        <w:t>.</w:t>
-      </w:r>
-    </w:p>
-    <w:p>
-      <w:pPr>
-        <w:spacing w:after="0" w:line="240" w:lineRule="auto"/>
-        <w:rPr>
-          <w:lang w:eastAsia="fr-FR"/>
-        </w:rPr>
-      </w:pPr>
-    </w:p>
-    <w:p>
-      <w:pPr>
-        <w:spacing w:after="0" w:line="240" w:lineRule="auto"/>
-        <w:rPr>
-          <w:lang w:eastAsia="fr-FR"/>
-        </w:rPr>
-      </w:pPr>
-      <w:r>
-        <w:rPr>
-          <w:lang w:eastAsia="fr-FR"/>
-        </w:rPr>
-        <w:t>Ensuite je c</w:t>
-      </w:r>
-      <w:r>
-        <w:rPr>
-          <w:lang w:eastAsia="fr-FR"/>
-        </w:rPr>
-        <w:t>onfigur</w:t>
-      </w:r>
-      <w:r>
-        <w:rPr>
-          <w:lang w:eastAsia="fr-FR"/>
-        </w:rPr>
-        <w:t>e</w:t>
-      </w:r>
-      <w:r>
-        <w:rPr>
-          <w:lang w:eastAsia="fr-FR"/>
-        </w:rPr>
-        <w:t xml:space="preserve"> de la clé API de </w:t>
-      </w:r>
-      <w:proofErr w:type="spellStart"/>
-      <w:r>
-        <w:rPr>
-          <w:lang w:eastAsia="fr-FR"/>
-        </w:rPr>
-        <w:t>Stripe</w:t>
-      </w:r>
-      <w:proofErr w:type="spellEnd"/>
-      <w:r>
-        <w:rPr>
-          <w:lang w:eastAsia="fr-FR"/>
-        </w:rPr>
-        <w:t xml:space="preserve"> pour l’authentification </w:t>
-      </w:r>
-      <w:r>
-        <w:rPr>
-          <w:lang w:eastAsia="fr-FR"/>
-        </w:rPr>
-        <w:t>ainsi que les</w:t>
-      </w:r>
-      <w:r>
-        <w:rPr>
-          <w:lang w:eastAsia="fr-FR"/>
-        </w:rPr>
-        <w:t xml:space="preserve"> </w:t>
-      </w:r>
-      <w:proofErr w:type="spellStart"/>
-      <w:r>
-        <w:rPr>
-          <w:lang w:eastAsia="fr-FR"/>
-        </w:rPr>
-        <w:t>urls</w:t>
-      </w:r>
-      <w:proofErr w:type="spellEnd"/>
-      <w:r>
-        <w:rPr>
-          <w:lang w:eastAsia="fr-FR"/>
-        </w:rPr>
-        <w:t xml:space="preserve"> de sorties.</w:t>
-      </w:r>
-    </w:p>
-    <w:p>
-      <w:pPr>
-        <w:spacing w:after="0" w:line="240" w:lineRule="auto"/>
-        <w:rPr>
-          <w:lang w:eastAsia="fr-FR"/>
-        </w:rPr>
-      </w:pPr>
-      <w:r>
-        <w:rPr>
-          <w:lang w:eastAsia="fr-FR"/>
-        </w:rPr>
-        <w:t>La c</w:t>
-      </w:r>
-      <w:r>
-        <w:rPr>
-          <w:lang w:eastAsia="fr-FR"/>
-        </w:rPr>
-        <w:t xml:space="preserve">réation d’une session de paiement avec les informations relatives à la transaction (email, type de paiement, le tableau du panier, les </w:t>
-      </w:r>
-      <w:proofErr w:type="spellStart"/>
-      <w:r>
-        <w:rPr>
-          <w:lang w:eastAsia="fr-FR"/>
-        </w:rPr>
-        <w:t>urls</w:t>
-      </w:r>
-      <w:proofErr w:type="spellEnd"/>
-      <w:r>
-        <w:rPr>
-          <w:lang w:eastAsia="fr-FR"/>
-        </w:rPr>
-        <w:t xml:space="preserve"> de sorties.</w:t>
-      </w:r>
-    </w:p>
-    <w:p>
-      <w:pPr>
-        <w:spacing w:after="0" w:line="240" w:lineRule="auto"/>
-        <w:rPr>
-          <w:lang w:eastAsia="fr-FR"/>
-        </w:rPr>
-      </w:pPr>
-      <w:r>
-        <w:rPr>
-          <w:lang w:eastAsia="fr-FR"/>
-        </w:rPr>
-        <w:t xml:space="preserve">Puis on </w:t>
-      </w:r>
-      <w:r>
-        <w:rPr>
-          <w:lang w:eastAsia="fr-FR"/>
-        </w:rPr>
-        <w:t xml:space="preserve">sort du </w:t>
-      </w:r>
-      <w:r>
-        <w:rPr>
-          <w:b/>
-          <w:bCs/>
-          <w:lang w:eastAsia="fr-FR"/>
-        </w:rPr>
-        <w:t>model</w:t>
-      </w:r>
-      <w:r>
-        <w:rPr>
-          <w:lang w:eastAsia="fr-FR"/>
-        </w:rPr>
-        <w:t xml:space="preserve"> MVC pour aller </w:t>
-      </w:r>
-      <w:r>
-        <w:rPr>
-          <w:lang w:eastAsia="fr-FR"/>
-        </w:rPr>
-        <w:t xml:space="preserve">sur </w:t>
-      </w:r>
-      <w:proofErr w:type="spellStart"/>
-      <w:r>
-        <w:rPr>
-          <w:lang w:eastAsia="fr-FR"/>
-        </w:rPr>
-        <w:t>Stripe</w:t>
-      </w:r>
-      <w:proofErr w:type="spellEnd"/>
-    </w:p>
-    <w:p>
-      <w:pPr>
-        <w:spacing w:after="0" w:line="240" w:lineRule="auto"/>
-        <w:rPr>
-          <w:lang w:eastAsia="fr-FR"/>
-        </w:rPr>
-      </w:pPr>
-      <w:r>
-        <w:rPr>
-          <w:lang w:eastAsia="fr-FR"/>
-        </w:rPr>
-        <w:t>Diapo 4</w:t>
+    </w:p>
+    <w:p>
+      <w:pPr>
+        <w:spacing w:after="0" w:line="240" w:lineRule="auto"/>
+        <w:rPr>
+          <w:lang w:eastAsia="fr-FR"/>
+        </w:rPr>
+      </w:pPr>
+    </w:p>
+    <w:p>
+      <w:pPr>
+        <w:spacing w:after="0" w:line="240" w:lineRule="auto"/>
+        <w:rPr>
+          <w:lang w:eastAsia="fr-FR"/>
+        </w:rPr>
+      </w:pPr>
+      <w:r>
+        <w:rPr>
+          <w:lang w:eastAsia="fr-FR"/>
+        </w:rPr>
+        <w:t xml:space="preserve">Diapo </w:t>
+      </w:r>
+      <w:r>
+        <w:rPr>
+          <w:lang w:eastAsia="fr-FR"/>
+        </w:rPr>
+        <w:t>6d</w:t>
       </w:r>
     </w:p>
     <w:p>

</xml_diff>